<commit_message>
Improve frontend error display for PDF parsing
</commit_message>
<xml_diff>
--- a/Documents- By Sanjai/AI Functions.docx
+++ b/Documents- By Sanjai/AI Functions.docx
@@ -38,13 +38,25 @@
     </w:p>
     <w:p>
       <w:pPr>
-        <w:pStyle w:val="ListParagraph"/>
-        <w:numPr>
-          <w:ilvl w:val="0"/>
-          <w:numId w:val="2"/>
-        </w:numPr>
-        <w:shd w:val="clear" w:color="auto" w:fill="FFFFFF"/>
-        <w:spacing w:after="0" w:line="285" w:lineRule="atLeast"/>
+        <w:shd w:val="clear" w:color="auto" w:fill="FFFFFF"/>
+        <w:spacing w:after="0" w:line="285" w:lineRule="atLeast"/>
+        <w:ind w:left="360"/>
+        <w:rPr>
+          <w:rFonts w:ascii="Consolas" w:eastAsia="Times New Roman" w:hAnsi="Consolas" w:cs="Times New Roman"/>
+          <w:color w:val="3B3B3B"/>
+          <w:kern w:val="0"/>
+          <w:sz w:val="21"/>
+          <w:szCs w:val="21"/>
+          <w:lang w:eastAsia="en-IN"/>
+          <w14:ligatures w14:val="none"/>
+        </w:rPr>
+      </w:pPr>
+    </w:p>
+    <w:p>
+      <w:pPr>
+        <w:shd w:val="clear" w:color="auto" w:fill="FFFFFF"/>
+        <w:spacing w:after="0" w:line="285" w:lineRule="atLeast"/>
+        <w:ind w:left="360"/>
         <w:rPr>
           <w:rFonts w:ascii="Consolas" w:eastAsia="Times New Roman" w:hAnsi="Consolas" w:cs="Times New Roman"/>
           <w:color w:val="3B3B3B"/>
@@ -23731,3115 +23743,6 @@
         </w:rPr>
       </w:pPr>
     </w:p>
-    <w:p>
-      <w:pPr>
-        <w:rPr>
-          <w:sz w:val="44"/>
-          <w:szCs w:val="44"/>
-        </w:rPr>
-      </w:pPr>
-      <w:r>
-        <w:rPr>
-          <w:rFonts w:ascii="Segoe UI Emoji" w:hAnsi="Segoe UI Emoji" w:cs="Segoe UI Emoji"/>
-          <w:sz w:val="44"/>
-          <w:szCs w:val="44"/>
-        </w:rPr>
-        <w:t>🔹</w:t>
-      </w:r>
-      <w:r>
-        <w:rPr>
-          <w:sz w:val="44"/>
-          <w:szCs w:val="44"/>
-        </w:rPr>
-        <w:t xml:space="preserve"> Core Additions for Corporate Employees</w:t>
-      </w:r>
-    </w:p>
-    <w:p>
-      <w:pPr>
-        <w:numPr>
-          <w:ilvl w:val="0"/>
-          <w:numId w:val="3"/>
-        </w:numPr>
-      </w:pPr>
-      <w:r>
-        <w:rPr>
-          <w:b/>
-          <w:bCs/>
-        </w:rPr>
-        <w:t>Digital ID &amp; Benefits Wallet</w:t>
-      </w:r>
-    </w:p>
-    <w:p>
-      <w:pPr>
-        <w:numPr>
-          <w:ilvl w:val="1"/>
-          <w:numId w:val="3"/>
-        </w:numPr>
-      </w:pPr>
-      <w:r>
-        <w:t>A single dashboard showing insurance policies, health benefits, wellness credits, and reimbursements.</w:t>
-      </w:r>
-    </w:p>
-    <w:p>
-      <w:pPr>
-        <w:numPr>
-          <w:ilvl w:val="1"/>
-          <w:numId w:val="3"/>
-        </w:numPr>
-      </w:pPr>
-      <w:r>
-        <w:t>Employees can track usage and balances in real time.</w:t>
-      </w:r>
-    </w:p>
-    <w:p>
-      <w:pPr>
-        <w:numPr>
-          <w:ilvl w:val="0"/>
-          <w:numId w:val="3"/>
-        </w:numPr>
-      </w:pPr>
-      <w:r>
-        <w:rPr>
-          <w:b/>
-          <w:bCs/>
-        </w:rPr>
-        <w:t>Claims &amp; Reimbursement Tracker</w:t>
-      </w:r>
-    </w:p>
-    <w:p>
-      <w:pPr>
-        <w:numPr>
-          <w:ilvl w:val="1"/>
-          <w:numId w:val="3"/>
-        </w:numPr>
-      </w:pPr>
-      <w:r>
-        <w:t>Step-by-step guided claims submission.</w:t>
-      </w:r>
-    </w:p>
-    <w:p>
-      <w:pPr>
-        <w:numPr>
-          <w:ilvl w:val="1"/>
-          <w:numId w:val="3"/>
-        </w:numPr>
-      </w:pPr>
-      <w:r>
-        <w:t>Status updates, reminders, and document storage.</w:t>
-      </w:r>
-    </w:p>
-    <w:p>
-      <w:pPr>
-        <w:numPr>
-          <w:ilvl w:val="0"/>
-          <w:numId w:val="3"/>
-        </w:numPr>
-      </w:pPr>
-      <w:r>
-        <w:rPr>
-          <w:b/>
-          <w:bCs/>
-        </w:rPr>
-        <w:t>Wellness &amp; Preventive Health Tools</w:t>
-      </w:r>
-    </w:p>
-    <w:p>
-      <w:pPr>
-        <w:numPr>
-          <w:ilvl w:val="1"/>
-          <w:numId w:val="3"/>
-        </w:numPr>
-      </w:pPr>
-      <w:r>
-        <w:t>Health risk assessments (which you’re already designing).</w:t>
-      </w:r>
-    </w:p>
-    <w:p>
-      <w:pPr>
-        <w:numPr>
-          <w:ilvl w:val="1"/>
-          <w:numId w:val="3"/>
-        </w:numPr>
-      </w:pPr>
-      <w:r>
-        <w:t>Integration with fitness apps or wearables for activity tracking.</w:t>
-      </w:r>
-    </w:p>
-    <w:p>
-      <w:pPr>
-        <w:numPr>
-          <w:ilvl w:val="1"/>
-          <w:numId w:val="3"/>
-        </w:numPr>
-      </w:pPr>
-      <w:r>
-        <w:t>Preventive check-up scheduling and reminders.</w:t>
-      </w:r>
-    </w:p>
-    <w:p>
-      <w:pPr>
-        <w:numPr>
-          <w:ilvl w:val="0"/>
-          <w:numId w:val="3"/>
-        </w:numPr>
-      </w:pPr>
-      <w:r>
-        <w:rPr>
-          <w:b/>
-          <w:bCs/>
-        </w:rPr>
-        <w:t>Knowledge Hub</w:t>
-      </w:r>
-    </w:p>
-    <w:p>
-      <w:pPr>
-        <w:numPr>
-          <w:ilvl w:val="0"/>
-          <w:numId w:val="4"/>
-        </w:numPr>
-      </w:pPr>
-      <w:r>
-        <w:t>FAQs, explainer videos, and guides about policies and benefits.</w:t>
-      </w:r>
-    </w:p>
-    <w:p>
-      <w:pPr>
-        <w:numPr>
-          <w:ilvl w:val="0"/>
-          <w:numId w:val="4"/>
-        </w:numPr>
-      </w:pPr>
-      <w:r>
-        <w:t>AI-powered chatbot for instant answers.</w:t>
-      </w:r>
-    </w:p>
-    <w:p>
-      <w:r>
-        <w:rPr>
-          <w:rFonts w:ascii="Segoe UI Emoji" w:hAnsi="Segoe UI Emoji" w:cs="Segoe UI Emoji"/>
-        </w:rPr>
-        <w:t>🔹</w:t>
-      </w:r>
-      <w:r>
-        <w:t xml:space="preserve"> Engagement &amp; Productivity Features</w:t>
-      </w:r>
-    </w:p>
-    <w:p>
-      <w:pPr>
-        <w:numPr>
-          <w:ilvl w:val="0"/>
-          <w:numId w:val="5"/>
-        </w:numPr>
-      </w:pPr>
-      <w:r>
-        <w:rPr>
-          <w:b/>
-          <w:bCs/>
-        </w:rPr>
-        <w:lastRenderedPageBreak/>
-        <w:t>Webinars &amp; Training</w:t>
-      </w:r>
-    </w:p>
-    <w:p>
-      <w:pPr>
-        <w:numPr>
-          <w:ilvl w:val="1"/>
-          <w:numId w:val="5"/>
-        </w:numPr>
-      </w:pPr>
-      <w:r>
-        <w:t>Host sessions on health, financial planning, or stress management.</w:t>
-      </w:r>
-    </w:p>
-    <w:p>
-      <w:pPr>
-        <w:numPr>
-          <w:ilvl w:val="1"/>
-          <w:numId w:val="5"/>
-        </w:numPr>
-      </w:pPr>
-      <w:r>
-        <w:t>Integrate with Zoom/Teams/</w:t>
-      </w:r>
-      <w:proofErr w:type="spellStart"/>
-      <w:r>
-        <w:t>Livestorm</w:t>
-      </w:r>
-      <w:proofErr w:type="spellEnd"/>
-      <w:r>
-        <w:t xml:space="preserve"> for seamless access.</w:t>
-      </w:r>
-    </w:p>
-    <w:p>
-      <w:pPr>
-        <w:numPr>
-          <w:ilvl w:val="0"/>
-          <w:numId w:val="5"/>
-        </w:numPr>
-      </w:pPr>
-      <w:r>
-        <w:rPr>
-          <w:b/>
-          <w:bCs/>
-        </w:rPr>
-        <w:t>Surveys &amp; Feedback</w:t>
-      </w:r>
-    </w:p>
-    <w:p>
-      <w:pPr>
-        <w:numPr>
-          <w:ilvl w:val="1"/>
-          <w:numId w:val="5"/>
-        </w:numPr>
-      </w:pPr>
-      <w:r>
-        <w:t>Collect employee feedback on benefits, wellness programs, or HR services.</w:t>
-      </w:r>
-    </w:p>
-    <w:p>
-      <w:pPr>
-        <w:numPr>
-          <w:ilvl w:val="1"/>
-          <w:numId w:val="5"/>
-        </w:numPr>
-      </w:pPr>
-      <w:r>
-        <w:t>Use analytics to improve offerings.</w:t>
-      </w:r>
-    </w:p>
-    <w:p>
-      <w:pPr>
-        <w:numPr>
-          <w:ilvl w:val="0"/>
-          <w:numId w:val="5"/>
-        </w:numPr>
-      </w:pPr>
-      <w:r>
-        <w:rPr>
-          <w:b/>
-          <w:bCs/>
-        </w:rPr>
-        <w:t>Gamification</w:t>
-      </w:r>
-    </w:p>
-    <w:p>
-      <w:pPr>
-        <w:numPr>
-          <w:ilvl w:val="0"/>
-          <w:numId w:val="6"/>
-        </w:numPr>
-      </w:pPr>
-      <w:r>
-        <w:t>Reward points for completing health assessments, attending webinars, or engaging in wellness activities.</w:t>
-      </w:r>
-    </w:p>
-    <w:p>
-      <w:pPr>
-        <w:numPr>
-          <w:ilvl w:val="0"/>
-          <w:numId w:val="6"/>
-        </w:numPr>
-      </w:pPr>
-      <w:r>
-        <w:t>Points can be redeemed for vouchers or wellness perks.</w:t>
-      </w:r>
-    </w:p>
-    <w:p>
-      <w:r>
-        <w:rPr>
-          <w:rFonts w:ascii="Segoe UI Emoji" w:hAnsi="Segoe UI Emoji" w:cs="Segoe UI Emoji"/>
-        </w:rPr>
-        <w:t>🔹</w:t>
-      </w:r>
-      <w:r>
-        <w:t xml:space="preserve"> Advanced Corporate Value</w:t>
-      </w:r>
-    </w:p>
-    <w:p>
-      <w:pPr>
-        <w:numPr>
-          <w:ilvl w:val="0"/>
-          <w:numId w:val="7"/>
-        </w:numPr>
-      </w:pPr>
-      <w:r>
-        <w:rPr>
-          <w:b/>
-          <w:bCs/>
-        </w:rPr>
-        <w:t>Personalized Recommendations</w:t>
-      </w:r>
-    </w:p>
-    <w:p>
-      <w:pPr>
-        <w:numPr>
-          <w:ilvl w:val="1"/>
-          <w:numId w:val="7"/>
-        </w:numPr>
-      </w:pPr>
-      <w:r>
-        <w:t>Suggest insurance add-ons, wellness programs, or preventive care based on employee profile.</w:t>
-      </w:r>
-    </w:p>
-    <w:p>
-      <w:pPr>
-        <w:numPr>
-          <w:ilvl w:val="0"/>
-          <w:numId w:val="7"/>
-        </w:numPr>
-      </w:pPr>
-      <w:r>
-        <w:rPr>
-          <w:b/>
-          <w:bCs/>
-        </w:rPr>
-        <w:t>Financial Wellness Tools</w:t>
-      </w:r>
-    </w:p>
-    <w:p>
-      <w:pPr>
-        <w:numPr>
-          <w:ilvl w:val="1"/>
-          <w:numId w:val="7"/>
-        </w:numPr>
-      </w:pPr>
-      <w:r>
-        <w:t>Retirement planning calculators, tax-saving tips, and investment education.</w:t>
-      </w:r>
-    </w:p>
-    <w:p>
-      <w:pPr>
-        <w:numPr>
-          <w:ilvl w:val="0"/>
-          <w:numId w:val="7"/>
-        </w:numPr>
-      </w:pPr>
-      <w:r>
-        <w:rPr>
-          <w:b/>
-          <w:bCs/>
-        </w:rPr>
-        <w:t>Mental Health Support</w:t>
-      </w:r>
-    </w:p>
-    <w:p>
-      <w:pPr>
-        <w:numPr>
-          <w:ilvl w:val="0"/>
-          <w:numId w:val="8"/>
-        </w:numPr>
-      </w:pPr>
-      <w:r>
-        <w:t xml:space="preserve">Anonymous </w:t>
-      </w:r>
-      <w:proofErr w:type="spellStart"/>
-      <w:r>
-        <w:t>counseling</w:t>
-      </w:r>
-      <w:proofErr w:type="spellEnd"/>
-      <w:r>
-        <w:t xml:space="preserve"> sessions booking.</w:t>
-      </w:r>
-    </w:p>
-    <w:p>
-      <w:pPr>
-        <w:numPr>
-          <w:ilvl w:val="0"/>
-          <w:numId w:val="8"/>
-        </w:numPr>
-      </w:pPr>
-      <w:r>
-        <w:t>Access to curated resources for stress management.</w:t>
-      </w:r>
-    </w:p>
-    <w:p>
-      <w:r>
-        <w:rPr>
-          <w:rFonts w:ascii="Segoe UI Emoji" w:hAnsi="Segoe UI Emoji" w:cs="Segoe UI Emoji"/>
-        </w:rPr>
-        <w:t>🔹</w:t>
-      </w:r>
-      <w:r>
-        <w:t xml:space="preserve"> Compliance &amp; Security</w:t>
-      </w:r>
-    </w:p>
-    <w:p>
-      <w:pPr>
-        <w:numPr>
-          <w:ilvl w:val="0"/>
-          <w:numId w:val="9"/>
-        </w:numPr>
-      </w:pPr>
-      <w:r>
-        <w:rPr>
-          <w:b/>
-          <w:bCs/>
-        </w:rPr>
-        <w:t>Document Vault</w:t>
-      </w:r>
-    </w:p>
-    <w:p>
-      <w:pPr>
-        <w:numPr>
-          <w:ilvl w:val="1"/>
-          <w:numId w:val="9"/>
-        </w:numPr>
-      </w:pPr>
-      <w:r>
-        <w:t>Secure storage for insurance cards, medical reports, and HR letters.</w:t>
-      </w:r>
-    </w:p>
-    <w:p>
-      <w:pPr>
-        <w:numPr>
-          <w:ilvl w:val="0"/>
-          <w:numId w:val="9"/>
-        </w:numPr>
-      </w:pPr>
-      <w:r>
-        <w:rPr>
-          <w:b/>
-          <w:bCs/>
-        </w:rPr>
-        <w:t>Multi-country compliance modules</w:t>
-      </w:r>
-    </w:p>
-    <w:p>
-      <w:pPr>
-        <w:numPr>
-          <w:ilvl w:val="0"/>
-          <w:numId w:val="10"/>
-        </w:numPr>
-      </w:pPr>
-      <w:r>
-        <w:t>Adapt benefits and policies to local regulations if you scale globally.</w:t>
-      </w:r>
-    </w:p>
-    <w:p>
-      <w:r>
-        <w:rPr>
-          <w:rFonts w:ascii="Segoe UI Emoji" w:hAnsi="Segoe UI Emoji" w:cs="Segoe UI Emoji"/>
-        </w:rPr>
-        <w:t>✅</w:t>
-      </w:r>
-      <w:r>
-        <w:t xml:space="preserve"> With these features, your portal becomes more than just an insurance/HR platform — it becomes a </w:t>
-      </w:r>
-      <w:r>
-        <w:rPr>
-          <w:b/>
-          <w:bCs/>
-        </w:rPr>
-        <w:t>daily companion for employees’ health, financial, and professional well-being</w:t>
-      </w:r>
-      <w:r>
-        <w:t>.</w:t>
-      </w:r>
-    </w:p>
-    <w:p>
-      <w:r>
-        <w:t xml:space="preserve">I can map out a </w:t>
-      </w:r>
-      <w:r>
-        <w:rPr>
-          <w:b/>
-          <w:bCs/>
-        </w:rPr>
-        <w:t>feature roadmap</w:t>
-      </w:r>
-      <w:r>
-        <w:t xml:space="preserve"> showing which modules to prioritize first (claims, wellness, engagement) and which to add later for scalability. Would you like me to draft that roadmap so you can align it with your short-term and long-term goals?</w:t>
-      </w:r>
-    </w:p>
-    <w:p>
-      <w:r>
-        <w:t>Health, wellness, and care navigation</w:t>
-      </w:r>
-    </w:p>
-    <w:p>
-      <w:pPr>
-        <w:numPr>
-          <w:ilvl w:val="0"/>
-          <w:numId w:val="11"/>
-        </w:numPr>
-      </w:pPr>
-      <w:r>
-        <w:rPr>
-          <w:b/>
-          <w:bCs/>
-        </w:rPr>
-        <w:t>Care navigation hub:</w:t>
-      </w:r>
-    </w:p>
-    <w:p>
-      <w:pPr>
-        <w:numPr>
-          <w:ilvl w:val="1"/>
-          <w:numId w:val="11"/>
-        </w:numPr>
-      </w:pPr>
-      <w:r>
-        <w:rPr>
-          <w:b/>
-          <w:bCs/>
-        </w:rPr>
-        <w:t>Provider finder:</w:t>
-      </w:r>
-      <w:r>
-        <w:t xml:space="preserve"> Network hospitals/doctors with filters by specialty, cashless availability, distance, ratings.</w:t>
-      </w:r>
-    </w:p>
-    <w:p>
-      <w:pPr>
-        <w:numPr>
-          <w:ilvl w:val="1"/>
-          <w:numId w:val="11"/>
-        </w:numPr>
-      </w:pPr>
-      <w:r>
-        <w:rPr>
-          <w:b/>
-          <w:bCs/>
-        </w:rPr>
-        <w:lastRenderedPageBreak/>
-        <w:t>Pre</w:t>
-      </w:r>
-      <w:r>
-        <w:rPr>
-          <w:b/>
-          <w:bCs/>
-        </w:rPr>
-        <w:noBreakHyphen/>
-        <w:t>auth concierge:</w:t>
-      </w:r>
-      <w:r>
-        <w:t xml:space="preserve"> Guided flow for pre</w:t>
-      </w:r>
-      <w:r>
-        <w:noBreakHyphen/>
-        <w:t>authorization with turnaround tracking and document checklist.</w:t>
-      </w:r>
-    </w:p>
-    <w:p>
-      <w:pPr>
-        <w:numPr>
-          <w:ilvl w:val="1"/>
-          <w:numId w:val="11"/>
-        </w:numPr>
-      </w:pPr>
-      <w:r>
-        <w:rPr>
-          <w:b/>
-          <w:bCs/>
-        </w:rPr>
-        <w:t>Triage bot:</w:t>
-      </w:r>
-      <w:r>
-        <w:t xml:space="preserve"> Symptom-to-care suggestions (general info only), routing to tele-consults or helpdesk.</w:t>
-      </w:r>
-    </w:p>
-    <w:p>
-      <w:pPr>
-        <w:numPr>
-          <w:ilvl w:val="0"/>
-          <w:numId w:val="11"/>
-        </w:numPr>
-      </w:pPr>
-      <w:r>
-        <w:rPr>
-          <w:b/>
-          <w:bCs/>
-        </w:rPr>
-        <w:t>Preventive checkups orchestration:</w:t>
-      </w:r>
-    </w:p>
-    <w:p>
-      <w:pPr>
-        <w:numPr>
-          <w:ilvl w:val="1"/>
-          <w:numId w:val="11"/>
-        </w:numPr>
-      </w:pPr>
-      <w:r>
-        <w:rPr>
-          <w:b/>
-          <w:bCs/>
-        </w:rPr>
-        <w:t>Smart eligibility:</w:t>
-      </w:r>
-      <w:r>
-        <w:t xml:space="preserve"> Auto-detect plan inclusions; offer booking windows and partner labs.</w:t>
-      </w:r>
-    </w:p>
-    <w:p>
-      <w:pPr>
-        <w:numPr>
-          <w:ilvl w:val="1"/>
-          <w:numId w:val="11"/>
-        </w:numPr>
-      </w:pPr>
-      <w:r>
-        <w:rPr>
-          <w:b/>
-          <w:bCs/>
-        </w:rPr>
-        <w:t>Scheduling &amp; reminders:</w:t>
-      </w:r>
-      <w:r>
-        <w:t xml:space="preserve"> Integrated slots, reschedules, and digital vouchers.</w:t>
-      </w:r>
-    </w:p>
-    <w:p>
-      <w:pPr>
-        <w:numPr>
-          <w:ilvl w:val="1"/>
-          <w:numId w:val="11"/>
-        </w:numPr>
-      </w:pPr>
-      <w:r>
-        <w:rPr>
-          <w:b/>
-          <w:bCs/>
-        </w:rPr>
-        <w:t>Results vault:</w:t>
-      </w:r>
-      <w:r>
-        <w:t xml:space="preserve"> Secure fetch + normalized summaries to employee vault.</w:t>
-      </w:r>
-    </w:p>
-    <w:p>
-      <w:pPr>
-        <w:numPr>
-          <w:ilvl w:val="0"/>
-          <w:numId w:val="11"/>
-        </w:numPr>
-      </w:pPr>
-      <w:r>
-        <w:rPr>
-          <w:b/>
-          <w:bCs/>
-        </w:rPr>
-        <w:t>Wellness programs marketplace:</w:t>
-      </w:r>
-    </w:p>
-    <w:p>
-      <w:pPr>
-        <w:numPr>
-          <w:ilvl w:val="0"/>
-          <w:numId w:val="12"/>
-        </w:numPr>
-      </w:pPr>
-      <w:r>
-        <w:rPr>
-          <w:b/>
-          <w:bCs/>
-        </w:rPr>
-        <w:t xml:space="preserve">Modular </w:t>
-      </w:r>
-      <w:proofErr w:type="spellStart"/>
-      <w:r>
-        <w:rPr>
-          <w:b/>
-          <w:bCs/>
-        </w:rPr>
-        <w:t>catalog</w:t>
-      </w:r>
-      <w:proofErr w:type="spellEnd"/>
-      <w:r>
-        <w:rPr>
-          <w:b/>
-          <w:bCs/>
-        </w:rPr>
-        <w:t>:</w:t>
-      </w:r>
-      <w:r>
-        <w:t xml:space="preserve"> Fitness, nutrition, sleep, smoking cessation, stress.</w:t>
-      </w:r>
-    </w:p>
-    <w:p>
-      <w:pPr>
-        <w:numPr>
-          <w:ilvl w:val="0"/>
-          <w:numId w:val="12"/>
-        </w:numPr>
-      </w:pPr>
-      <w:r>
-        <w:rPr>
-          <w:b/>
-          <w:bCs/>
-        </w:rPr>
-        <w:t>Personalized nudges:</w:t>
-      </w:r>
-      <w:r>
-        <w:t xml:space="preserve"> HRA outputs → recommended programs with opt-in.</w:t>
-      </w:r>
-    </w:p>
-    <w:p>
-      <w:pPr>
-        <w:numPr>
-          <w:ilvl w:val="0"/>
-          <w:numId w:val="12"/>
-        </w:numPr>
-      </w:pPr>
-      <w:r>
-        <w:rPr>
-          <w:b/>
-          <w:bCs/>
-        </w:rPr>
-        <w:t>Micro</w:t>
-      </w:r>
-      <w:r>
-        <w:rPr>
-          <w:b/>
-          <w:bCs/>
-        </w:rPr>
-        <w:noBreakHyphen/>
-        <w:t>challenges:</w:t>
-      </w:r>
-      <w:r>
-        <w:t xml:space="preserve"> 4</w:t>
-      </w:r>
-      <w:r>
-        <w:noBreakHyphen/>
-        <w:t>week sprints tied to rewards (steps, hydration, mindfulness).</w:t>
-      </w:r>
-    </w:p>
-    <w:p>
-      <w:r>
-        <w:t>Claims, reimbursements, and financial clarity</w:t>
-      </w:r>
-    </w:p>
-    <w:p>
-      <w:pPr>
-        <w:numPr>
-          <w:ilvl w:val="0"/>
-          <w:numId w:val="13"/>
-        </w:numPr>
-      </w:pPr>
-      <w:r>
-        <w:rPr>
-          <w:b/>
-          <w:bCs/>
-        </w:rPr>
-        <w:t>Unified claims assistant:</w:t>
-      </w:r>
-    </w:p>
-    <w:p>
-      <w:pPr>
-        <w:numPr>
-          <w:ilvl w:val="1"/>
-          <w:numId w:val="13"/>
-        </w:numPr>
-      </w:pPr>
-      <w:r>
-        <w:rPr>
-          <w:b/>
-          <w:bCs/>
-        </w:rPr>
-        <w:t>Guided wizard:</w:t>
-      </w:r>
-      <w:r>
-        <w:t xml:space="preserve"> Contextual questions, auto-extracted data from documents via OCR, duplicate detection.</w:t>
-      </w:r>
-    </w:p>
-    <w:p>
-      <w:pPr>
-        <w:numPr>
-          <w:ilvl w:val="1"/>
-          <w:numId w:val="13"/>
-        </w:numPr>
-      </w:pPr>
-      <w:r>
-        <w:rPr>
-          <w:b/>
-          <w:bCs/>
-        </w:rPr>
-        <w:t>Status &amp; SLAs:</w:t>
-      </w:r>
-      <w:r>
-        <w:t xml:space="preserve"> Clear milestones, expected timelines, escalation paths, audit trail.</w:t>
-      </w:r>
-    </w:p>
-    <w:p>
-      <w:pPr>
-        <w:numPr>
-          <w:ilvl w:val="1"/>
-          <w:numId w:val="13"/>
-        </w:numPr>
-      </w:pPr>
-      <w:r>
-        <w:rPr>
-          <w:b/>
-          <w:bCs/>
-        </w:rPr>
-        <w:t>Missing-docs detector:</w:t>
-      </w:r>
-      <w:r>
-        <w:t xml:space="preserve"> Real-time checklist with examples and acceptance criteria.</w:t>
-      </w:r>
-    </w:p>
-    <w:p>
-      <w:pPr>
-        <w:numPr>
-          <w:ilvl w:val="0"/>
-          <w:numId w:val="13"/>
-        </w:numPr>
-      </w:pPr>
-      <w:r>
-        <w:rPr>
-          <w:b/>
-          <w:bCs/>
-        </w:rPr>
-        <w:t>Reimbursements desk:</w:t>
-      </w:r>
-    </w:p>
-    <w:p>
-      <w:pPr>
-        <w:numPr>
-          <w:ilvl w:val="1"/>
-          <w:numId w:val="13"/>
-        </w:numPr>
-      </w:pPr>
-      <w:r>
-        <w:rPr>
-          <w:b/>
-          <w:bCs/>
-        </w:rPr>
-        <w:t>Expense categories:</w:t>
-      </w:r>
-      <w:r>
-        <w:t xml:space="preserve"> OPD, dental, vision, wellness credits, parental coverage.</w:t>
-      </w:r>
-    </w:p>
-    <w:p>
-      <w:pPr>
-        <w:numPr>
-          <w:ilvl w:val="1"/>
-          <w:numId w:val="13"/>
-        </w:numPr>
-      </w:pPr>
-      <w:r>
-        <w:rPr>
-          <w:b/>
-          <w:bCs/>
-        </w:rPr>
-        <w:t>Bulk upload + OCR:</w:t>
-      </w:r>
-      <w:r>
-        <w:t xml:space="preserve"> Auto-categorize invoices, extract merchant/date/amount, flag anomalies.</w:t>
-      </w:r>
-    </w:p>
-    <w:p>
-      <w:pPr>
-        <w:numPr>
-          <w:ilvl w:val="1"/>
-          <w:numId w:val="13"/>
-        </w:numPr>
-      </w:pPr>
-      <w:r>
-        <w:rPr>
-          <w:b/>
-          <w:bCs/>
-        </w:rPr>
-        <w:t>Tax-ready exports:</w:t>
-      </w:r>
-      <w:r>
-        <w:t xml:space="preserve"> Year-end consolidated statement, Section-wise summaries.</w:t>
-      </w:r>
-    </w:p>
-    <w:p>
-      <w:pPr>
-        <w:numPr>
-          <w:ilvl w:val="0"/>
-          <w:numId w:val="13"/>
-        </w:numPr>
-      </w:pPr>
-      <w:r>
-        <w:rPr>
-          <w:b/>
-          <w:bCs/>
-        </w:rPr>
-        <w:t>Benefits wallet &amp; simulator:</w:t>
-      </w:r>
-    </w:p>
-    <w:p>
-      <w:pPr>
-        <w:numPr>
-          <w:ilvl w:val="0"/>
-          <w:numId w:val="14"/>
-        </w:numPr>
-      </w:pPr>
-      <w:r>
-        <w:rPr>
-          <w:b/>
-          <w:bCs/>
-        </w:rPr>
-        <w:t>Balances &amp; usage:</w:t>
-      </w:r>
-      <w:r>
-        <w:t xml:space="preserve"> Live view of entitlements, remaining limits, rollover logic.</w:t>
-      </w:r>
-    </w:p>
-    <w:p>
-      <w:pPr>
-        <w:numPr>
-          <w:ilvl w:val="0"/>
-          <w:numId w:val="14"/>
-        </w:numPr>
-      </w:pPr>
-      <w:r>
-        <w:rPr>
-          <w:b/>
-          <w:bCs/>
-        </w:rPr>
-        <w:t>“What</w:t>
-      </w:r>
-      <w:r>
-        <w:rPr>
-          <w:b/>
-          <w:bCs/>
-        </w:rPr>
-        <w:noBreakHyphen/>
-        <w:t>if” calculator:</w:t>
-      </w:r>
-      <w:r>
-        <w:t xml:space="preserve"> Simulate out-of-pocket for planned procedures, compare network options.</w:t>
-      </w:r>
-    </w:p>
-    <w:p>
-      <w:pPr>
-        <w:numPr>
-          <w:ilvl w:val="0"/>
-          <w:numId w:val="14"/>
-        </w:numPr>
-      </w:pPr>
-      <w:r>
-        <w:rPr>
-          <w:b/>
-          <w:bCs/>
-        </w:rPr>
-        <w:t>Add</w:t>
-      </w:r>
-      <w:r>
-        <w:rPr>
-          <w:b/>
-          <w:bCs/>
-        </w:rPr>
-        <w:noBreakHyphen/>
-        <w:t>on recommendations:</w:t>
-      </w:r>
-      <w:r>
-        <w:t xml:space="preserve"> Evidence-based riders and top-ups with clear pros/cons.</w:t>
-      </w:r>
-    </w:p>
-    <w:p>
-      <w:r>
-        <w:t>Knowledge, support, and employee autonomy</w:t>
-      </w:r>
-    </w:p>
-    <w:p>
-      <w:pPr>
-        <w:numPr>
-          <w:ilvl w:val="0"/>
-          <w:numId w:val="15"/>
-        </w:numPr>
-      </w:pPr>
-      <w:r>
-        <w:rPr>
-          <w:b/>
-          <w:bCs/>
-        </w:rPr>
-        <w:t>Policy and benefits library:</w:t>
-      </w:r>
-    </w:p>
-    <w:p>
-      <w:pPr>
-        <w:numPr>
-          <w:ilvl w:val="1"/>
-          <w:numId w:val="15"/>
-        </w:numPr>
-      </w:pPr>
-      <w:r>
-        <w:rPr>
-          <w:b/>
-          <w:bCs/>
-        </w:rPr>
-        <w:t>Versioned documents:</w:t>
-      </w:r>
-      <w:r>
-        <w:t xml:space="preserve"> Change logs, comparison diff, plain-language summaries.</w:t>
-      </w:r>
-    </w:p>
-    <w:p>
-      <w:pPr>
-        <w:numPr>
-          <w:ilvl w:val="1"/>
-          <w:numId w:val="15"/>
-        </w:numPr>
-      </w:pPr>
-      <w:r>
-        <w:rPr>
-          <w:b/>
-          <w:bCs/>
-        </w:rPr>
-        <w:t>Interactive FAQs:</w:t>
-      </w:r>
-      <w:r>
-        <w:t xml:space="preserve"> Searchable, scenario-based answers, auto-suggest while typing.</w:t>
-      </w:r>
-    </w:p>
-    <w:p>
-      <w:pPr>
-        <w:numPr>
-          <w:ilvl w:val="0"/>
-          <w:numId w:val="15"/>
-        </w:numPr>
-      </w:pPr>
-      <w:r>
-        <w:rPr>
-          <w:b/>
-          <w:bCs/>
-        </w:rPr>
-        <w:lastRenderedPageBreak/>
-        <w:t>Smart assistant (text-centric):</w:t>
-      </w:r>
-    </w:p>
-    <w:p>
-      <w:pPr>
-        <w:numPr>
-          <w:ilvl w:val="1"/>
-          <w:numId w:val="15"/>
-        </w:numPr>
-      </w:pPr>
-      <w:r>
-        <w:rPr>
-          <w:b/>
-          <w:bCs/>
-        </w:rPr>
-        <w:t>Contextual Q&amp;A:</w:t>
-      </w:r>
-      <w:r>
-        <w:t xml:space="preserve"> Answers sourced from your policy corpus; cites clauses and page anchors.</w:t>
-      </w:r>
-    </w:p>
-    <w:p>
-      <w:pPr>
-        <w:numPr>
-          <w:ilvl w:val="1"/>
-          <w:numId w:val="15"/>
-        </w:numPr>
-      </w:pPr>
-      <w:r>
-        <w:rPr>
-          <w:b/>
-          <w:bCs/>
-        </w:rPr>
-        <w:t>Task shortcuts:</w:t>
-      </w:r>
-      <w:r>
-        <w:t xml:space="preserve"> “Raise claim”, “Find hospital”, “Book checkup” in one click.</w:t>
-      </w:r>
-    </w:p>
-    <w:p>
-      <w:pPr>
-        <w:numPr>
-          <w:ilvl w:val="0"/>
-          <w:numId w:val="15"/>
-        </w:numPr>
-      </w:pPr>
-      <w:r>
-        <w:rPr>
-          <w:b/>
-          <w:bCs/>
-        </w:rPr>
-        <w:t>Helpdesk unification:</w:t>
-      </w:r>
-    </w:p>
-    <w:p>
-      <w:pPr>
-        <w:numPr>
-          <w:ilvl w:val="0"/>
-          <w:numId w:val="16"/>
-        </w:numPr>
-      </w:pPr>
-      <w:r>
-        <w:rPr>
-          <w:b/>
-          <w:bCs/>
-        </w:rPr>
-        <w:t>Ticket routing:</w:t>
-      </w:r>
-      <w:r>
-        <w:t xml:space="preserve"> HR vs insurer vs TPA, priority rules, SLA transparency.</w:t>
-      </w:r>
-    </w:p>
-    <w:p>
-      <w:pPr>
-        <w:numPr>
-          <w:ilvl w:val="0"/>
-          <w:numId w:val="16"/>
-        </w:numPr>
-      </w:pPr>
-      <w:r>
-        <w:rPr>
-          <w:b/>
-          <w:bCs/>
-        </w:rPr>
-        <w:t>Conversation history:</w:t>
-      </w:r>
-      <w:r>
-        <w:t xml:space="preserve"> Threaded view across email, chat, and calls.</w:t>
-      </w:r>
-    </w:p>
-    <w:p>
-      <w:pPr>
-        <w:numPr>
-          <w:ilvl w:val="0"/>
-          <w:numId w:val="16"/>
-        </w:numPr>
-      </w:pPr>
-      <w:r>
-        <w:rPr>
-          <w:b/>
-          <w:bCs/>
-        </w:rPr>
-        <w:t>Satisfaction pulse:</w:t>
-      </w:r>
-      <w:r>
-        <w:t xml:space="preserve"> Lightweight CSAT after resolution.</w:t>
-      </w:r>
-    </w:p>
-    <w:p>
-      <w:r>
-        <w:t>Engagement, culture, and retention</w:t>
-      </w:r>
-    </w:p>
-    <w:p>
-      <w:pPr>
-        <w:numPr>
-          <w:ilvl w:val="0"/>
-          <w:numId w:val="17"/>
-        </w:numPr>
-      </w:pPr>
-      <w:r>
-        <w:rPr>
-          <w:b/>
-          <w:bCs/>
-        </w:rPr>
-        <w:t>Events and webinars hub:</w:t>
-      </w:r>
-    </w:p>
-    <w:p>
-      <w:pPr>
-        <w:numPr>
-          <w:ilvl w:val="1"/>
-          <w:numId w:val="17"/>
-        </w:numPr>
-      </w:pPr>
-      <w:r>
-        <w:rPr>
-          <w:b/>
-          <w:bCs/>
-        </w:rPr>
-        <w:t>Calendaring &amp; RSVP:</w:t>
-      </w:r>
-      <w:r>
-        <w:t xml:space="preserve"> Integrates Zoom/Teams, reminders, recordings.</w:t>
-      </w:r>
-    </w:p>
-    <w:p>
-      <w:pPr>
-        <w:numPr>
-          <w:ilvl w:val="1"/>
-          <w:numId w:val="17"/>
-        </w:numPr>
-      </w:pPr>
-      <w:r>
-        <w:rPr>
-          <w:b/>
-          <w:bCs/>
-        </w:rPr>
-        <w:t>Series &amp; cohorts:</w:t>
-      </w:r>
-      <w:r>
-        <w:t xml:space="preserve"> Financial literacy month, nutrition bootcamp, mental well-being week.</w:t>
-      </w:r>
-    </w:p>
-    <w:p>
-      <w:pPr>
-        <w:numPr>
-          <w:ilvl w:val="1"/>
-          <w:numId w:val="17"/>
-        </w:numPr>
-      </w:pPr>
-      <w:r>
-        <w:rPr>
-          <w:b/>
-          <w:bCs/>
-        </w:rPr>
-        <w:t>Post-event actions:</w:t>
-      </w:r>
-      <w:r>
-        <w:t xml:space="preserve"> Quizzes, resources, and next-step links to benefits.</w:t>
-      </w:r>
-    </w:p>
-    <w:p>
-      <w:pPr>
-        <w:numPr>
-          <w:ilvl w:val="0"/>
-          <w:numId w:val="17"/>
-        </w:numPr>
-      </w:pPr>
-      <w:r>
-        <w:rPr>
-          <w:b/>
-          <w:bCs/>
-        </w:rPr>
-        <w:t>Recognition &amp; rewards:</w:t>
-      </w:r>
-    </w:p>
-    <w:p>
-      <w:pPr>
-        <w:numPr>
-          <w:ilvl w:val="1"/>
-          <w:numId w:val="17"/>
-        </w:numPr>
-      </w:pPr>
-      <w:r>
-        <w:rPr>
-          <w:b/>
-          <w:bCs/>
-        </w:rPr>
-        <w:t>Points engine:</w:t>
-      </w:r>
-      <w:r>
-        <w:t xml:space="preserve"> HRA completion, checkup attendance, claims accuracy, wellness milestones.</w:t>
-      </w:r>
-    </w:p>
-    <w:p>
-      <w:pPr>
-        <w:numPr>
-          <w:ilvl w:val="1"/>
-          <w:numId w:val="17"/>
-        </w:numPr>
-      </w:pPr>
-      <w:proofErr w:type="spellStart"/>
-      <w:r>
-        <w:rPr>
-          <w:b/>
-          <w:bCs/>
-        </w:rPr>
-        <w:t>Redeemables</w:t>
-      </w:r>
-      <w:proofErr w:type="spellEnd"/>
-      <w:r>
-        <w:rPr>
-          <w:b/>
-          <w:bCs/>
-        </w:rPr>
-        <w:t>:</w:t>
-      </w:r>
-      <w:r>
-        <w:t xml:space="preserve"> Vouchers, premium discounts, charity contributions.</w:t>
-      </w:r>
-    </w:p>
-    <w:p>
-      <w:pPr>
-        <w:numPr>
-          <w:ilvl w:val="1"/>
-          <w:numId w:val="17"/>
-        </w:numPr>
-      </w:pPr>
-      <w:r>
-        <w:rPr>
-          <w:b/>
-          <w:bCs/>
-        </w:rPr>
-        <w:t>Leaderboard privacy:</w:t>
-      </w:r>
-      <w:r>
-        <w:t xml:space="preserve"> Opt-in visibility; team goals vs personal.</w:t>
-      </w:r>
-    </w:p>
-    <w:p>
-      <w:pPr>
-        <w:numPr>
-          <w:ilvl w:val="0"/>
-          <w:numId w:val="17"/>
-        </w:numPr>
-      </w:pPr>
-      <w:r>
-        <w:rPr>
-          <w:b/>
-          <w:bCs/>
-        </w:rPr>
-        <w:t>Pulse surveys &amp; sentiment:</w:t>
-      </w:r>
-    </w:p>
-    <w:p>
-      <w:pPr>
-        <w:numPr>
-          <w:ilvl w:val="0"/>
-          <w:numId w:val="18"/>
-        </w:numPr>
-      </w:pPr>
-      <w:r>
-        <w:rPr>
-          <w:b/>
-          <w:bCs/>
-        </w:rPr>
-        <w:t>Micro</w:t>
-      </w:r>
-      <w:r>
-        <w:rPr>
-          <w:b/>
-          <w:bCs/>
-        </w:rPr>
-        <w:noBreakHyphen/>
-        <w:t>surveys:</w:t>
-      </w:r>
-      <w:r>
-        <w:t xml:space="preserve"> 30-second check-ins tied to benefits satisfaction.</w:t>
-      </w:r>
-    </w:p>
-    <w:p>
-      <w:pPr>
-        <w:numPr>
-          <w:ilvl w:val="0"/>
-          <w:numId w:val="18"/>
-        </w:numPr>
-      </w:pPr>
-      <w:r>
-        <w:rPr>
-          <w:b/>
-          <w:bCs/>
-        </w:rPr>
-        <w:t>Insights for HR:</w:t>
-      </w:r>
-      <w:r>
-        <w:t xml:space="preserve"> Trends by department/region; actionable suggestions.</w:t>
-      </w:r>
-    </w:p>
-    <w:p>
-      <w:r>
-        <w:t>Security, compliance, and global scaling</w:t>
-      </w:r>
-    </w:p>
-    <w:p>
-      <w:pPr>
-        <w:numPr>
-          <w:ilvl w:val="0"/>
-          <w:numId w:val="19"/>
-        </w:numPr>
-      </w:pPr>
-      <w:r>
-        <w:rPr>
-          <w:b/>
-          <w:bCs/>
-        </w:rPr>
-        <w:t>Personal document vault:</w:t>
-      </w:r>
-    </w:p>
-    <w:p>
-      <w:pPr>
-        <w:numPr>
-          <w:ilvl w:val="1"/>
-          <w:numId w:val="19"/>
-        </w:numPr>
-      </w:pPr>
-      <w:r>
-        <w:rPr>
-          <w:b/>
-          <w:bCs/>
-        </w:rPr>
-        <w:t>Zero-trust access:</w:t>
-      </w:r>
-      <w:r>
-        <w:t xml:space="preserve"> Per-file sharing controls, expiring links, watermarking.</w:t>
-      </w:r>
-    </w:p>
-    <w:p>
-      <w:pPr>
-        <w:numPr>
-          <w:ilvl w:val="1"/>
-          <w:numId w:val="19"/>
-        </w:numPr>
-      </w:pPr>
-      <w:r>
-        <w:rPr>
-          <w:b/>
-          <w:bCs/>
-        </w:rPr>
-        <w:t>Auto-classification:</w:t>
-      </w:r>
-      <w:r>
-        <w:t xml:space="preserve"> Medical, financial, HR letters; restricted access levels.</w:t>
-      </w:r>
-    </w:p>
-    <w:p>
-      <w:pPr>
-        <w:numPr>
-          <w:ilvl w:val="0"/>
-          <w:numId w:val="19"/>
-        </w:numPr>
-      </w:pPr>
-      <w:r>
-        <w:rPr>
-          <w:b/>
-          <w:bCs/>
-        </w:rPr>
-        <w:t>Country modules:</w:t>
-      </w:r>
-    </w:p>
-    <w:p>
-      <w:pPr>
-        <w:numPr>
-          <w:ilvl w:val="1"/>
-          <w:numId w:val="19"/>
-        </w:numPr>
-      </w:pPr>
-      <w:r>
-        <w:rPr>
-          <w:b/>
-          <w:bCs/>
-        </w:rPr>
-        <w:t>Localization packs:</w:t>
-      </w:r>
-      <w:r>
-        <w:t xml:space="preserve"> Eligibility rules, reimbursement categories, legal notices per country.</w:t>
-      </w:r>
-    </w:p>
-    <w:p>
-      <w:pPr>
-        <w:numPr>
-          <w:ilvl w:val="1"/>
-          <w:numId w:val="19"/>
-        </w:numPr>
-      </w:pPr>
-      <w:r>
-        <w:rPr>
-          <w:b/>
-          <w:bCs/>
-        </w:rPr>
-        <w:t>Config-driven policies:</w:t>
-      </w:r>
-      <w:r>
-        <w:t xml:space="preserve"> Change benefits per tenant without code changes.</w:t>
-      </w:r>
-    </w:p>
-    <w:p>
-      <w:pPr>
-        <w:numPr>
-          <w:ilvl w:val="1"/>
-          <w:numId w:val="19"/>
-        </w:numPr>
-      </w:pPr>
-      <w:r>
-        <w:rPr>
-          <w:b/>
-          <w:bCs/>
-        </w:rPr>
-        <w:t>Audit and trails:</w:t>
-      </w:r>
-      <w:r>
-        <w:t xml:space="preserve"> Immutable logs, consent tracking, policy version references.</w:t>
-      </w:r>
-    </w:p>
-    <w:p>
-      <w:pPr>
-        <w:numPr>
-          <w:ilvl w:val="0"/>
-          <w:numId w:val="19"/>
-        </w:numPr>
-      </w:pPr>
-      <w:r>
-        <w:rPr>
-          <w:b/>
-          <w:bCs/>
-        </w:rPr>
-        <w:t>Data governance:</w:t>
-      </w:r>
-    </w:p>
-    <w:p>
-      <w:pPr>
-        <w:numPr>
-          <w:ilvl w:val="0"/>
-          <w:numId w:val="20"/>
-        </w:numPr>
-      </w:pPr>
-      <w:r>
-        <w:rPr>
-          <w:b/>
-          <w:bCs/>
-        </w:rPr>
-        <w:lastRenderedPageBreak/>
-        <w:t>PII minimization:</w:t>
-      </w:r>
-      <w:r>
-        <w:t xml:space="preserve"> Field-by-field retention policies, redaction pipelines.</w:t>
-      </w:r>
-    </w:p>
-    <w:p>
-      <w:pPr>
-        <w:numPr>
-          <w:ilvl w:val="0"/>
-          <w:numId w:val="20"/>
-        </w:numPr>
-      </w:pPr>
-      <w:r>
-        <w:rPr>
-          <w:b/>
-          <w:bCs/>
-        </w:rPr>
-        <w:t>Risk scoring:</w:t>
-      </w:r>
-      <w:r>
-        <w:t xml:space="preserve"> Detect anomalous claim patterns, potential fraud flags for admin review.</w:t>
-      </w:r>
-    </w:p>
-    <w:p>
-      <w:r>
-        <w:t>Integrations and automation</w:t>
-      </w:r>
-    </w:p>
-    <w:p>
-      <w:pPr>
-        <w:numPr>
-          <w:ilvl w:val="0"/>
-          <w:numId w:val="21"/>
-        </w:numPr>
-      </w:pPr>
-      <w:r>
-        <w:rPr>
-          <w:b/>
-          <w:bCs/>
-        </w:rPr>
-        <w:t>HRIS &amp; payroll bridges:</w:t>
-      </w:r>
-    </w:p>
-    <w:p>
-      <w:pPr>
-        <w:numPr>
-          <w:ilvl w:val="1"/>
-          <w:numId w:val="21"/>
-        </w:numPr>
-      </w:pPr>
-      <w:r>
-        <w:rPr>
-          <w:b/>
-          <w:bCs/>
-        </w:rPr>
-        <w:t>Eligibility sync:</w:t>
-      </w:r>
-      <w:r>
-        <w:t xml:space="preserve"> Auto-</w:t>
-      </w:r>
-      <w:proofErr w:type="spellStart"/>
-      <w:r>
-        <w:t>enroll</w:t>
-      </w:r>
-      <w:proofErr w:type="spellEnd"/>
-      <w:r>
-        <w:t>/terminate based on employment changes.</w:t>
-      </w:r>
-    </w:p>
-    <w:p>
-      <w:pPr>
-        <w:numPr>
-          <w:ilvl w:val="1"/>
-          <w:numId w:val="21"/>
-        </w:numPr>
-      </w:pPr>
-      <w:r>
-        <w:rPr>
-          <w:b/>
-          <w:bCs/>
-        </w:rPr>
-        <w:t>Payroll hooks:</w:t>
-      </w:r>
-      <w:r>
-        <w:t xml:space="preserve"> Pre-tax/post-tax deductions, reimbursements, benefit credits.</w:t>
-      </w:r>
-    </w:p>
-    <w:p>
-      <w:pPr>
-        <w:numPr>
-          <w:ilvl w:val="0"/>
-          <w:numId w:val="21"/>
-        </w:numPr>
-      </w:pPr>
-      <w:r>
-        <w:rPr>
-          <w:b/>
-          <w:bCs/>
-        </w:rPr>
-        <w:t>Insurer/TPA connectivity:</w:t>
-      </w:r>
-    </w:p>
-    <w:p>
-      <w:pPr>
-        <w:numPr>
-          <w:ilvl w:val="1"/>
-          <w:numId w:val="21"/>
-        </w:numPr>
-      </w:pPr>
-      <w:r>
-        <w:rPr>
-          <w:b/>
-          <w:bCs/>
-        </w:rPr>
-        <w:t>EDI/API adapters:</w:t>
-      </w:r>
-      <w:r>
-        <w:t xml:space="preserve"> Eligibility, claims status, pre-auth submissions, provider lists.</w:t>
-      </w:r>
-    </w:p>
-    <w:p>
-      <w:pPr>
-        <w:numPr>
-          <w:ilvl w:val="1"/>
-          <w:numId w:val="21"/>
-        </w:numPr>
-      </w:pPr>
-      <w:r>
-        <w:rPr>
-          <w:b/>
-          <w:bCs/>
-        </w:rPr>
-        <w:t>Document exchange:</w:t>
-      </w:r>
-      <w:r>
-        <w:t xml:space="preserve"> Secure inbox/outbox with schema validation.</w:t>
-      </w:r>
-    </w:p>
-    <w:p>
-      <w:pPr>
-        <w:numPr>
-          <w:ilvl w:val="0"/>
-          <w:numId w:val="21"/>
-        </w:numPr>
-      </w:pPr>
-      <w:r>
-        <w:rPr>
-          <w:b/>
-          <w:bCs/>
-        </w:rPr>
-        <w:t>Analytics and dashboards:</w:t>
-      </w:r>
-    </w:p>
-    <w:p>
-      <w:pPr>
-        <w:numPr>
-          <w:ilvl w:val="0"/>
-          <w:numId w:val="22"/>
-        </w:numPr>
-      </w:pPr>
-      <w:r>
-        <w:rPr>
-          <w:b/>
-          <w:bCs/>
-        </w:rPr>
-        <w:t>Employer analytics:</w:t>
-      </w:r>
-      <w:r>
-        <w:t xml:space="preserve"> Utilization, cost drivers, gaps in wellness uptake.</w:t>
-      </w:r>
-    </w:p>
-    <w:p>
-      <w:pPr>
-        <w:numPr>
-          <w:ilvl w:val="0"/>
-          <w:numId w:val="22"/>
-        </w:numPr>
-      </w:pPr>
-      <w:r>
-        <w:rPr>
-          <w:b/>
-          <w:bCs/>
-        </w:rPr>
-        <w:t>Broker views:</w:t>
-      </w:r>
-      <w:r>
-        <w:t xml:space="preserve"> Multi-tenant health, renewal readiness, ROI metrics.</w:t>
-      </w:r>
-    </w:p>
-    <w:p>
-      <w:pPr>
-        <w:numPr>
-          <w:ilvl w:val="0"/>
-          <w:numId w:val="22"/>
-        </w:numPr>
-      </w:pPr>
-      <w:r>
-        <w:rPr>
-          <w:b/>
-          <w:bCs/>
-        </w:rPr>
-        <w:t>Employee insights:</w:t>
-      </w:r>
-      <w:r>
-        <w:t xml:space="preserve"> Personalized nudges based on usage and goals.</w:t>
-      </w:r>
-    </w:p>
-    <w:p>
-      <w:r>
-        <w:t>Feature rollout roadmap (12–20 weeks)</w:t>
-      </w:r>
-    </w:p>
-    <w:p>
-      <w:pPr>
-        <w:numPr>
-          <w:ilvl w:val="0"/>
-          <w:numId w:val="23"/>
-        </w:numPr>
-      </w:pPr>
-      <w:r>
-        <w:rPr>
-          <w:b/>
-          <w:bCs/>
-        </w:rPr>
-        <w:t>Phase 1 (Weeks 1–6):</w:t>
-      </w:r>
-    </w:p>
-    <w:p>
-      <w:pPr>
-        <w:numPr>
-          <w:ilvl w:val="1"/>
-          <w:numId w:val="23"/>
-        </w:numPr>
-      </w:pPr>
-      <w:r>
-        <w:rPr>
-          <w:b/>
-          <w:bCs/>
-        </w:rPr>
-        <w:t>Claims assistant (MVP):</w:t>
-      </w:r>
-      <w:r>
-        <w:t xml:space="preserve"> Wizard + status + missing-docs detector.</w:t>
-      </w:r>
-    </w:p>
-    <w:p>
-      <w:pPr>
-        <w:numPr>
-          <w:ilvl w:val="1"/>
-          <w:numId w:val="23"/>
-        </w:numPr>
-      </w:pPr>
-      <w:r>
-        <w:rPr>
-          <w:b/>
-          <w:bCs/>
-        </w:rPr>
-        <w:t>Benefits wallet:</w:t>
-      </w:r>
-      <w:r>
-        <w:t xml:space="preserve"> Balances, usage, simple simulator.</w:t>
-      </w:r>
-    </w:p>
-    <w:p>
-      <w:pPr>
-        <w:numPr>
-          <w:ilvl w:val="1"/>
-          <w:numId w:val="23"/>
-        </w:numPr>
-      </w:pPr>
-      <w:r>
-        <w:rPr>
-          <w:b/>
-          <w:bCs/>
-        </w:rPr>
-        <w:t>Policy library:</w:t>
-      </w:r>
-      <w:r>
-        <w:t xml:space="preserve"> Versioned docs with plain-language summaries.</w:t>
-      </w:r>
-    </w:p>
-    <w:p>
-      <w:pPr>
-        <w:numPr>
-          <w:ilvl w:val="0"/>
-          <w:numId w:val="23"/>
-        </w:numPr>
-      </w:pPr>
-      <w:r>
-        <w:rPr>
-          <w:b/>
-          <w:bCs/>
-        </w:rPr>
-        <w:t>Phase 2 (Weeks 7–12):</w:t>
-      </w:r>
-    </w:p>
-    <w:p>
-      <w:pPr>
-        <w:numPr>
-          <w:ilvl w:val="1"/>
-          <w:numId w:val="23"/>
-        </w:numPr>
-      </w:pPr>
-      <w:r>
-        <w:rPr>
-          <w:b/>
-          <w:bCs/>
-        </w:rPr>
-        <w:t>Care navigation hub:</w:t>
-      </w:r>
-      <w:r>
-        <w:t xml:space="preserve"> Provider finder + pre</w:t>
-      </w:r>
-      <w:r>
-        <w:noBreakHyphen/>
-        <w:t>auth concierge.</w:t>
-      </w:r>
-    </w:p>
-    <w:p>
-      <w:pPr>
-        <w:numPr>
-          <w:ilvl w:val="1"/>
-          <w:numId w:val="23"/>
-        </w:numPr>
-      </w:pPr>
-      <w:r>
-        <w:rPr>
-          <w:b/>
-          <w:bCs/>
-        </w:rPr>
-        <w:t>Preventive checkups:</w:t>
-      </w:r>
-      <w:r>
-        <w:t xml:space="preserve"> Booking + vouchers + results vault.</w:t>
-      </w:r>
-    </w:p>
-    <w:p>
-      <w:pPr>
-        <w:numPr>
-          <w:ilvl w:val="1"/>
-          <w:numId w:val="23"/>
-        </w:numPr>
-      </w:pPr>
-      <w:r>
-        <w:rPr>
-          <w:b/>
-          <w:bCs/>
-        </w:rPr>
-        <w:t>Pulse surveys:</w:t>
-      </w:r>
-      <w:r>
-        <w:t xml:space="preserve"> Micro</w:t>
-      </w:r>
-      <w:r>
-        <w:noBreakHyphen/>
-        <w:t>surveys + employer insights.</w:t>
-      </w:r>
-    </w:p>
-    <w:p>
-      <w:pPr>
-        <w:numPr>
-          <w:ilvl w:val="0"/>
-          <w:numId w:val="23"/>
-        </w:numPr>
-      </w:pPr>
-      <w:r>
-        <w:rPr>
-          <w:b/>
-          <w:bCs/>
-        </w:rPr>
-        <w:t>Phase 3 (Weeks 13–20):</w:t>
-      </w:r>
-    </w:p>
-    <w:p>
-      <w:pPr>
-        <w:numPr>
-          <w:ilvl w:val="0"/>
-          <w:numId w:val="24"/>
-        </w:numPr>
-      </w:pPr>
-      <w:r>
-        <w:rPr>
-          <w:b/>
-          <w:bCs/>
-        </w:rPr>
-        <w:t>Wellness marketplace:</w:t>
-      </w:r>
-      <w:r>
-        <w:t xml:space="preserve"> Programs + micro</w:t>
-      </w:r>
-      <w:r>
-        <w:noBreakHyphen/>
-        <w:t>challenges + rewards.</w:t>
-      </w:r>
-    </w:p>
-    <w:p>
-      <w:pPr>
-        <w:numPr>
-          <w:ilvl w:val="0"/>
-          <w:numId w:val="24"/>
-        </w:numPr>
-      </w:pPr>
-      <w:r>
-        <w:rPr>
-          <w:b/>
-          <w:bCs/>
-        </w:rPr>
-        <w:t>Helpdesk unification:</w:t>
-      </w:r>
-      <w:r>
-        <w:t xml:space="preserve"> Routing, SLAs, CSAT.</w:t>
-      </w:r>
-    </w:p>
-    <w:p>
-      <w:pPr>
-        <w:numPr>
-          <w:ilvl w:val="0"/>
-          <w:numId w:val="24"/>
-        </w:numPr>
-      </w:pPr>
-      <w:r>
-        <w:rPr>
-          <w:b/>
-          <w:bCs/>
-        </w:rPr>
-        <w:t>HRIS/TPA adapters:</w:t>
-      </w:r>
-      <w:r>
-        <w:t xml:space="preserve"> Eligibility sync + claims status.</w:t>
-      </w:r>
-    </w:p>
-    <w:p>
-      <w:r>
-        <w:t>KPIs to prove value</w:t>
-      </w:r>
-    </w:p>
-    <w:p>
-      <w:pPr>
-        <w:numPr>
-          <w:ilvl w:val="0"/>
-          <w:numId w:val="25"/>
-        </w:numPr>
-      </w:pPr>
-      <w:r>
-        <w:rPr>
-          <w:b/>
-          <w:bCs/>
-        </w:rPr>
-        <w:t>Claim cycle time:</w:t>
-      </w:r>
-      <w:r>
-        <w:t xml:space="preserve"> Target −20–30%.</w:t>
-      </w:r>
-    </w:p>
-    <w:p>
-      <w:pPr>
-        <w:numPr>
-          <w:ilvl w:val="0"/>
-          <w:numId w:val="25"/>
-        </w:numPr>
-      </w:pPr>
-      <w:r>
-        <w:rPr>
-          <w:b/>
-          <w:bCs/>
-        </w:rPr>
-        <w:t>Pre</w:t>
-      </w:r>
-      <w:r>
-        <w:rPr>
-          <w:b/>
-          <w:bCs/>
-        </w:rPr>
-        <w:noBreakHyphen/>
-        <w:t>auth success rate:</w:t>
-      </w:r>
-      <w:r>
-        <w:t xml:space="preserve"> Target +15–25%.</w:t>
-      </w:r>
-    </w:p>
-    <w:p>
-      <w:pPr>
-        <w:numPr>
-          <w:ilvl w:val="0"/>
-          <w:numId w:val="25"/>
-        </w:numPr>
-      </w:pPr>
-      <w:r>
-        <w:rPr>
-          <w:b/>
-          <w:bCs/>
-        </w:rPr>
-        <w:t>Preventive checkup uptake:</w:t>
-      </w:r>
-      <w:r>
-        <w:t xml:space="preserve"> Target +25–40%.</w:t>
-      </w:r>
-    </w:p>
-    <w:p>
-      <w:pPr>
-        <w:numPr>
-          <w:ilvl w:val="0"/>
-          <w:numId w:val="25"/>
-        </w:numPr>
-      </w:pPr>
-      <w:r>
-        <w:rPr>
-          <w:b/>
-          <w:bCs/>
-        </w:rPr>
-        <w:t>HRA completion:</w:t>
-      </w:r>
-      <w:r>
-        <w:t xml:space="preserve"> Target +50% with nudges and rewards.</w:t>
-      </w:r>
-    </w:p>
-    <w:p>
-      <w:pPr>
-        <w:numPr>
-          <w:ilvl w:val="0"/>
-          <w:numId w:val="25"/>
-        </w:numPr>
-      </w:pPr>
-      <w:r>
-        <w:rPr>
-          <w:b/>
-          <w:bCs/>
-        </w:rPr>
-        <w:lastRenderedPageBreak/>
-        <w:t>Support ticket resolution time:</w:t>
-      </w:r>
-      <w:r>
-        <w:t xml:space="preserve"> Target −30%.</w:t>
-      </w:r>
-    </w:p>
-    <w:p>
-      <w:pPr>
-        <w:numPr>
-          <w:ilvl w:val="0"/>
-          <w:numId w:val="25"/>
-        </w:numPr>
-      </w:pPr>
-      <w:r>
-        <w:rPr>
-          <w:b/>
-          <w:bCs/>
-        </w:rPr>
-        <w:t>Employee NPS on benefits:</w:t>
-      </w:r>
-      <w:r>
-        <w:t xml:space="preserve"> Target +10 points in 2 quarters.</w:t>
-      </w:r>
-    </w:p>
-    <w:p>
-      <w:r>
-        <w:t>If you want, I can translate this into a tenant-ready module map with routes, API contracts, and data models per feature so your team can implement it file by file without ambiguity.</w:t>
-      </w:r>
-    </w:p>
-    <w:p>
-      <w:r>
-        <w:rPr>
-          <w:rFonts w:ascii="Segoe UI Emoji" w:hAnsi="Segoe UI Emoji" w:cs="Segoe UI Emoji"/>
-        </w:rPr>
-        <w:t>🔹</w:t>
-      </w:r>
-      <w:r>
-        <w:t xml:space="preserve"> Advanced Value-Adds for Employees</w:t>
-      </w:r>
-    </w:p>
-    <w:p>
-      <w:r>
-        <w:t xml:space="preserve">1. </w:t>
-      </w:r>
-      <w:r>
-        <w:rPr>
-          <w:b/>
-          <w:bCs/>
-        </w:rPr>
-        <w:t>Career &amp; Learning</w:t>
-      </w:r>
-    </w:p>
-    <w:p>
-      <w:pPr>
-        <w:numPr>
-          <w:ilvl w:val="0"/>
-          <w:numId w:val="26"/>
-        </w:numPr>
-      </w:pPr>
-      <w:r>
-        <w:rPr>
-          <w:b/>
-          <w:bCs/>
-        </w:rPr>
-        <w:t>Learning Hub</w:t>
-      </w:r>
-      <w:r>
-        <w:t>: Curated courses (LinkedIn Learning, Coursera, Udemy) integrated with corporate benefits.</w:t>
-      </w:r>
-    </w:p>
-    <w:p>
-      <w:pPr>
-        <w:numPr>
-          <w:ilvl w:val="0"/>
-          <w:numId w:val="26"/>
-        </w:numPr>
-      </w:pPr>
-      <w:r>
-        <w:rPr>
-          <w:b/>
-          <w:bCs/>
-        </w:rPr>
-        <w:t>Certification Tracker</w:t>
-      </w:r>
-      <w:r>
-        <w:t>: Employees can log completed trainings and certifications.</w:t>
-      </w:r>
-    </w:p>
-    <w:p>
-      <w:pPr>
-        <w:numPr>
-          <w:ilvl w:val="0"/>
-          <w:numId w:val="26"/>
-        </w:numPr>
-      </w:pPr>
-      <w:r>
-        <w:rPr>
-          <w:b/>
-          <w:bCs/>
-        </w:rPr>
-        <w:t>Mentorship Matching</w:t>
-      </w:r>
-      <w:r>
-        <w:t>: AI-driven pairing of mentors and mentees inside the company.</w:t>
-      </w:r>
-    </w:p>
-    <w:p>
-      <w:r>
-        <w:t xml:space="preserve">2. </w:t>
-      </w:r>
-      <w:r>
-        <w:rPr>
-          <w:b/>
-          <w:bCs/>
-        </w:rPr>
-        <w:t>Financial Wellness</w:t>
-      </w:r>
-    </w:p>
-    <w:p>
-      <w:pPr>
-        <w:numPr>
-          <w:ilvl w:val="0"/>
-          <w:numId w:val="27"/>
-        </w:numPr>
-      </w:pPr>
-      <w:r>
-        <w:rPr>
-          <w:b/>
-          <w:bCs/>
-        </w:rPr>
-        <w:t>Salary Insights</w:t>
-      </w:r>
-      <w:r>
-        <w:t>: Payslip breakdown with tax-saving tips.</w:t>
-      </w:r>
-    </w:p>
-    <w:p>
-      <w:pPr>
-        <w:numPr>
-          <w:ilvl w:val="0"/>
-          <w:numId w:val="27"/>
-        </w:numPr>
-      </w:pPr>
-      <w:r>
-        <w:rPr>
-          <w:b/>
-          <w:bCs/>
-        </w:rPr>
-        <w:t>Investment Education</w:t>
-      </w:r>
-      <w:r>
-        <w:t>: Simple guides on mutual funds, insurance riders, retirement planning.</w:t>
-      </w:r>
-    </w:p>
-    <w:p>
-      <w:pPr>
-        <w:numPr>
-          <w:ilvl w:val="0"/>
-          <w:numId w:val="27"/>
-        </w:numPr>
-      </w:pPr>
-      <w:r>
-        <w:rPr>
-          <w:b/>
-          <w:bCs/>
-        </w:rPr>
-        <w:t>Micro-savings &amp; Loans</w:t>
-      </w:r>
-      <w:r>
-        <w:t>: Tie-ups with fintech partners for instant salary advances or savings schemes.</w:t>
-      </w:r>
-    </w:p>
-    <w:p>
-      <w:r>
-        <w:t xml:space="preserve">3. </w:t>
-      </w:r>
-      <w:r>
-        <w:rPr>
-          <w:b/>
-          <w:bCs/>
-        </w:rPr>
-        <w:t>Work-Life Balance</w:t>
-      </w:r>
-    </w:p>
-    <w:p>
-      <w:pPr>
-        <w:numPr>
-          <w:ilvl w:val="0"/>
-          <w:numId w:val="28"/>
-        </w:numPr>
-      </w:pPr>
-      <w:r>
-        <w:rPr>
-          <w:b/>
-          <w:bCs/>
-        </w:rPr>
-        <w:t>Leave &amp; Attendance Dashboard</w:t>
-      </w:r>
-      <w:r>
-        <w:t>: Unified view of leave balances, approvals, and holiday calendars.</w:t>
-      </w:r>
-    </w:p>
-    <w:p>
-      <w:pPr>
-        <w:numPr>
-          <w:ilvl w:val="0"/>
-          <w:numId w:val="28"/>
-        </w:numPr>
-      </w:pPr>
-      <w:r>
-        <w:rPr>
-          <w:b/>
-          <w:bCs/>
-        </w:rPr>
-        <w:t>Flexible Benefits</w:t>
-      </w:r>
-      <w:r>
-        <w:t>: Employees choose perks (gym, childcare, learning credits) from a cafeteria-style plan.</w:t>
-      </w:r>
-    </w:p>
-    <w:p>
-      <w:pPr>
-        <w:numPr>
-          <w:ilvl w:val="0"/>
-          <w:numId w:val="28"/>
-        </w:numPr>
-      </w:pPr>
-      <w:r>
-        <w:rPr>
-          <w:b/>
-          <w:bCs/>
-        </w:rPr>
-        <w:t>Lifestyle Discounts</w:t>
-      </w:r>
-      <w:r>
-        <w:t>: Corporate tie-ups for travel, shopping, dining.</w:t>
-      </w:r>
-    </w:p>
-    <w:p>
-      <w:r>
-        <w:t xml:space="preserve">4. </w:t>
-      </w:r>
-      <w:r>
-        <w:rPr>
-          <w:b/>
-          <w:bCs/>
-        </w:rPr>
-        <w:t>Community &amp; Culture</w:t>
-      </w:r>
-    </w:p>
-    <w:p>
-      <w:pPr>
-        <w:numPr>
-          <w:ilvl w:val="0"/>
-          <w:numId w:val="29"/>
-        </w:numPr>
-      </w:pPr>
-      <w:r>
-        <w:rPr>
-          <w:b/>
-          <w:bCs/>
-        </w:rPr>
-        <w:t>Employee Recognition Wall</w:t>
-      </w:r>
-      <w:r>
-        <w:t>: Peer-to-peer kudos, badges, and rewards.</w:t>
-      </w:r>
-    </w:p>
-    <w:p>
-      <w:pPr>
-        <w:numPr>
-          <w:ilvl w:val="0"/>
-          <w:numId w:val="29"/>
-        </w:numPr>
-      </w:pPr>
-      <w:r>
-        <w:rPr>
-          <w:b/>
-          <w:bCs/>
-        </w:rPr>
-        <w:t>Discussion Forums</w:t>
-      </w:r>
-      <w:r>
-        <w:t>: Topic-based communities (wellness, hobbies, innovation).</w:t>
-      </w:r>
-    </w:p>
-    <w:p>
-      <w:pPr>
-        <w:numPr>
-          <w:ilvl w:val="0"/>
-          <w:numId w:val="29"/>
-        </w:numPr>
-      </w:pPr>
-      <w:r>
-        <w:rPr>
-          <w:b/>
-          <w:bCs/>
-        </w:rPr>
-        <w:t>CSR &amp; Volunteering</w:t>
-      </w:r>
-      <w:r>
-        <w:t>: Sign-ups for company-sponsored social impact programs.</w:t>
-      </w:r>
-    </w:p>
-    <w:p>
-      <w:r>
-        <w:t xml:space="preserve">5. </w:t>
-      </w:r>
-      <w:r>
-        <w:rPr>
-          <w:b/>
-          <w:bCs/>
-        </w:rPr>
-        <w:t>AI-Powered Personalization</w:t>
-      </w:r>
-    </w:p>
-    <w:p>
-      <w:pPr>
-        <w:numPr>
-          <w:ilvl w:val="0"/>
-          <w:numId w:val="30"/>
-        </w:numPr>
-      </w:pPr>
-      <w:r>
-        <w:rPr>
-          <w:b/>
-          <w:bCs/>
-        </w:rPr>
-        <w:t>Smart Nudges</w:t>
-      </w:r>
-      <w:r>
-        <w:t>: “Your preventive health checkup is due” or “You’ve used 80% of dental coverage.”</w:t>
-      </w:r>
-    </w:p>
-    <w:p>
-      <w:pPr>
-        <w:numPr>
-          <w:ilvl w:val="0"/>
-          <w:numId w:val="30"/>
-        </w:numPr>
-      </w:pPr>
-      <w:r>
-        <w:rPr>
-          <w:b/>
-          <w:bCs/>
-        </w:rPr>
-        <w:t>Predictive Analytics</w:t>
-      </w:r>
-      <w:r>
-        <w:t>: Suggest top-ups or wellness programs based on usage patterns.</w:t>
-      </w:r>
-    </w:p>
-    <w:p>
-      <w:pPr>
-        <w:numPr>
-          <w:ilvl w:val="0"/>
-          <w:numId w:val="30"/>
-        </w:numPr>
-      </w:pPr>
-      <w:r>
-        <w:rPr>
-          <w:b/>
-          <w:bCs/>
-        </w:rPr>
-        <w:t>Chat Assistant</w:t>
-      </w:r>
-      <w:r>
-        <w:t>: Instant answers about policies, claims, or HR queries.</w:t>
-      </w:r>
-    </w:p>
-    <w:p>
-      <w:r>
-        <w:rPr>
-          <w:rFonts w:ascii="Segoe UI Emoji" w:hAnsi="Segoe UI Emoji" w:cs="Segoe UI Emoji"/>
-        </w:rPr>
-        <w:t>🔹</w:t>
-      </w:r>
-      <w:r>
-        <w:t xml:space="preserve"> Future-Forward Features</w:t>
-      </w:r>
-    </w:p>
-    <w:p>
-      <w:pPr>
-        <w:numPr>
-          <w:ilvl w:val="0"/>
-          <w:numId w:val="31"/>
-        </w:numPr>
-      </w:pPr>
-      <w:r>
-        <w:rPr>
-          <w:b/>
-          <w:bCs/>
-        </w:rPr>
-        <w:t>Virtual Health Consults</w:t>
-      </w:r>
-      <w:r>
-        <w:t>: Telemedicine integration for doctor consultations.</w:t>
-      </w:r>
-    </w:p>
-    <w:p>
-      <w:pPr>
-        <w:numPr>
-          <w:ilvl w:val="0"/>
-          <w:numId w:val="31"/>
-        </w:numPr>
-      </w:pPr>
-      <w:r>
-        <w:rPr>
-          <w:b/>
-          <w:bCs/>
-        </w:rPr>
-        <w:lastRenderedPageBreak/>
-        <w:t>Wellness Gamification</w:t>
-      </w:r>
-      <w:r>
-        <w:t>: Step challenges, mindfulness streaks, hydration reminders.</w:t>
-      </w:r>
-    </w:p>
-    <w:p>
-      <w:pPr>
-        <w:numPr>
-          <w:ilvl w:val="0"/>
-          <w:numId w:val="31"/>
-        </w:numPr>
-      </w:pPr>
-      <w:r>
-        <w:rPr>
-          <w:b/>
-          <w:bCs/>
-        </w:rPr>
-        <w:t>AI Resume Builder</w:t>
-      </w:r>
-      <w:r>
-        <w:t>: Employees can generate polished resumes using their HR data.</w:t>
-      </w:r>
-    </w:p>
-    <w:p>
-      <w:pPr>
-        <w:numPr>
-          <w:ilvl w:val="0"/>
-          <w:numId w:val="31"/>
-        </w:numPr>
-      </w:pPr>
-      <w:r>
-        <w:rPr>
-          <w:b/>
-          <w:bCs/>
-        </w:rPr>
-        <w:t>Global Mobility Tools</w:t>
-      </w:r>
-      <w:r>
-        <w:t>: For multinational corporates — relocation guides, visa support, country-specific benefits.</w:t>
-      </w:r>
-    </w:p>
-    <w:p>
-      <w:r>
-        <w:rPr>
-          <w:rFonts w:ascii="Segoe UI Emoji" w:hAnsi="Segoe UI Emoji" w:cs="Segoe UI Emoji"/>
-        </w:rPr>
-        <w:t>✅</w:t>
-      </w:r>
-      <w:r>
-        <w:t xml:space="preserve"> With these, your portal evolves into a </w:t>
-      </w:r>
-      <w:r>
-        <w:rPr>
-          <w:b/>
-          <w:bCs/>
-        </w:rPr>
-        <w:t>360° employee ecosystem</w:t>
-      </w:r>
-      <w:r>
-        <w:t>: health, wealth, career, and community — all in one branded interface.</w:t>
-      </w:r>
-    </w:p>
-    <w:p>
-      <w:r>
-        <w:t xml:space="preserve">I can map these into a </w:t>
-      </w:r>
-      <w:r>
-        <w:rPr>
-          <w:b/>
-          <w:bCs/>
-        </w:rPr>
-        <w:t>tiered rollout plan</w:t>
-      </w:r>
-      <w:r>
-        <w:t xml:space="preserve"> (essentials → engagement → advanced perks) so you know what to prioritize first for maximum impact. Would you like me to draft that rollout plan next?</w:t>
-      </w:r>
-    </w:p>
-    <w:p>
-      <w:r>
-        <w:rPr>
-          <w:rFonts w:ascii="Segoe UI Emoji" w:hAnsi="Segoe UI Emoji" w:cs="Segoe UI Emoji"/>
-        </w:rPr>
-        <w:t>🔹</w:t>
-      </w:r>
-      <w:r>
-        <w:t xml:space="preserve"> Cutting</w:t>
-      </w:r>
-      <w:r>
-        <w:noBreakHyphen/>
-        <w:t>Edge Additions</w:t>
-      </w:r>
-    </w:p>
-    <w:p>
-      <w:r>
-        <w:t xml:space="preserve">1. </w:t>
-      </w:r>
-      <w:r>
-        <w:rPr>
-          <w:b/>
-          <w:bCs/>
-        </w:rPr>
-        <w:t>AI</w:t>
-      </w:r>
-      <w:r>
-        <w:rPr>
-          <w:b/>
-          <w:bCs/>
-        </w:rPr>
-        <w:noBreakHyphen/>
-        <w:t>Driven Personal Assistant</w:t>
-      </w:r>
-    </w:p>
-    <w:p>
-      <w:pPr>
-        <w:numPr>
-          <w:ilvl w:val="0"/>
-          <w:numId w:val="32"/>
-        </w:numPr>
-      </w:pPr>
-      <w:r>
-        <w:rPr>
-          <w:b/>
-          <w:bCs/>
-        </w:rPr>
-        <w:t>Smart reminders</w:t>
-      </w:r>
-      <w:r>
-        <w:t>: Renewal dates, claim deadlines, checkup schedules.</w:t>
-      </w:r>
-    </w:p>
-    <w:p>
-      <w:pPr>
-        <w:numPr>
-          <w:ilvl w:val="0"/>
-          <w:numId w:val="32"/>
-        </w:numPr>
-      </w:pPr>
-      <w:r>
-        <w:rPr>
-          <w:b/>
-          <w:bCs/>
-        </w:rPr>
-        <w:t>Personalized dashboards</w:t>
-      </w:r>
-      <w:r>
-        <w:t>: Show what matters most to each employee (health, finance, learning).</w:t>
-      </w:r>
-    </w:p>
-    <w:p>
-      <w:pPr>
-        <w:numPr>
-          <w:ilvl w:val="0"/>
-          <w:numId w:val="32"/>
-        </w:numPr>
-      </w:pPr>
-      <w:r>
-        <w:rPr>
-          <w:b/>
-          <w:bCs/>
-        </w:rPr>
-        <w:t>Voice interface</w:t>
-      </w:r>
-      <w:r>
-        <w:t>: Employees can ask questions about benefits or policies conversationally.</w:t>
-      </w:r>
-    </w:p>
-    <w:p>
-      <w:r>
-        <w:t xml:space="preserve">2. </w:t>
-      </w:r>
-      <w:r>
-        <w:rPr>
-          <w:b/>
-          <w:bCs/>
-        </w:rPr>
-        <w:t>Integrated Lifestyle Services</w:t>
-      </w:r>
-    </w:p>
-    <w:p>
-      <w:pPr>
-        <w:numPr>
-          <w:ilvl w:val="0"/>
-          <w:numId w:val="33"/>
-        </w:numPr>
-      </w:pPr>
-      <w:r>
-        <w:rPr>
-          <w:b/>
-          <w:bCs/>
-        </w:rPr>
-        <w:t>Travel desk</w:t>
-      </w:r>
-      <w:r>
-        <w:t>: Corporate tie</w:t>
-      </w:r>
-      <w:r>
-        <w:noBreakHyphen/>
-        <w:t>ups for discounted flights, hotels, and insurance add</w:t>
-      </w:r>
-      <w:r>
-        <w:noBreakHyphen/>
-        <w:t>ons.</w:t>
-      </w:r>
-    </w:p>
-    <w:p>
-      <w:pPr>
-        <w:numPr>
-          <w:ilvl w:val="0"/>
-          <w:numId w:val="33"/>
-        </w:numPr>
-      </w:pPr>
-      <w:r>
-        <w:rPr>
-          <w:b/>
-          <w:bCs/>
-        </w:rPr>
-        <w:t>Childcare &amp; eldercare support</w:t>
-      </w:r>
-      <w:r>
-        <w:t>: Booking vetted services directly from the portal.</w:t>
-      </w:r>
-    </w:p>
-    <w:p>
-      <w:pPr>
-        <w:numPr>
-          <w:ilvl w:val="0"/>
-          <w:numId w:val="33"/>
-        </w:numPr>
-      </w:pPr>
-      <w:r>
-        <w:rPr>
-          <w:b/>
-          <w:bCs/>
-        </w:rPr>
-        <w:t>Meal &amp; nutrition plans</w:t>
-      </w:r>
-      <w:r>
-        <w:t>: Curated diet programs linked to health risk assessments.</w:t>
-      </w:r>
-    </w:p>
-    <w:p>
-      <w:r>
-        <w:t xml:space="preserve">3. </w:t>
-      </w:r>
-      <w:r>
-        <w:rPr>
-          <w:b/>
-          <w:bCs/>
-        </w:rPr>
-        <w:t>Sustainability &amp; CSR</w:t>
-      </w:r>
-    </w:p>
-    <w:p>
-      <w:pPr>
-        <w:numPr>
-          <w:ilvl w:val="0"/>
-          <w:numId w:val="34"/>
-        </w:numPr>
-      </w:pPr>
-      <w:r>
-        <w:rPr>
-          <w:b/>
-          <w:bCs/>
-        </w:rPr>
-        <w:t>Carbon footprint tracker</w:t>
-      </w:r>
-      <w:r>
-        <w:t>: Employees see their commuting/remote work impact.</w:t>
-      </w:r>
-    </w:p>
-    <w:p>
-      <w:pPr>
-        <w:numPr>
-          <w:ilvl w:val="0"/>
-          <w:numId w:val="34"/>
-        </w:numPr>
-      </w:pPr>
-      <w:r>
-        <w:rPr>
-          <w:b/>
-          <w:bCs/>
-        </w:rPr>
-        <w:t>Volunteer hub</w:t>
-      </w:r>
-      <w:r>
-        <w:t>: Sign</w:t>
-      </w:r>
-      <w:r>
-        <w:noBreakHyphen/>
-        <w:t>ups for CSR projects, with recognition badges.</w:t>
-      </w:r>
-    </w:p>
-    <w:p>
-      <w:pPr>
-        <w:numPr>
-          <w:ilvl w:val="0"/>
-          <w:numId w:val="34"/>
-        </w:numPr>
-      </w:pPr>
-      <w:r>
-        <w:rPr>
-          <w:b/>
-          <w:bCs/>
-        </w:rPr>
-        <w:t>Green rewards</w:t>
-      </w:r>
-      <w:r>
-        <w:t>: Incentives for eco</w:t>
-      </w:r>
-      <w:r>
-        <w:noBreakHyphen/>
-        <w:t>friendly choices (cycling to work, paperless claims).</w:t>
-      </w:r>
-    </w:p>
-    <w:p>
-      <w:r>
-        <w:t xml:space="preserve">4. </w:t>
-      </w:r>
-      <w:r>
-        <w:rPr>
-          <w:b/>
-          <w:bCs/>
-        </w:rPr>
-        <w:t>Legal &amp; Compliance Assistance</w:t>
-      </w:r>
-    </w:p>
-    <w:p>
-      <w:pPr>
-        <w:numPr>
-          <w:ilvl w:val="0"/>
-          <w:numId w:val="35"/>
-        </w:numPr>
-      </w:pPr>
-      <w:r>
-        <w:rPr>
-          <w:b/>
-          <w:bCs/>
-        </w:rPr>
-        <w:t>Legal helpline</w:t>
-      </w:r>
-      <w:r>
-        <w:t>: Access to basic legal advice for employment or insurance disputes.</w:t>
-      </w:r>
-    </w:p>
-    <w:p>
-      <w:pPr>
-        <w:numPr>
-          <w:ilvl w:val="0"/>
-          <w:numId w:val="35"/>
-        </w:numPr>
-      </w:pPr>
-      <w:r>
-        <w:rPr>
-          <w:b/>
-          <w:bCs/>
-        </w:rPr>
-        <w:t>Policy transparency</w:t>
-      </w:r>
-      <w:r>
-        <w:t>: AI summaries of complex clauses in plain language.</w:t>
-      </w:r>
-    </w:p>
-    <w:p>
-      <w:pPr>
-        <w:numPr>
-          <w:ilvl w:val="0"/>
-          <w:numId w:val="35"/>
-        </w:numPr>
-      </w:pPr>
-      <w:r>
-        <w:rPr>
-          <w:b/>
-          <w:bCs/>
-        </w:rPr>
-        <w:t>Cross</w:t>
-      </w:r>
-      <w:r>
-        <w:rPr>
-          <w:b/>
-          <w:bCs/>
-        </w:rPr>
-        <w:noBreakHyphen/>
-        <w:t>border compliance</w:t>
-      </w:r>
-      <w:r>
-        <w:t>: Auto</w:t>
-      </w:r>
-      <w:r>
-        <w:noBreakHyphen/>
-        <w:t>adapt benefits for employees working in multiple countries.</w:t>
-      </w:r>
-    </w:p>
-    <w:p>
-      <w:r>
-        <w:t xml:space="preserve">5. </w:t>
-      </w:r>
-      <w:r>
-        <w:rPr>
-          <w:b/>
-          <w:bCs/>
-        </w:rPr>
-        <w:t>Community &amp; Networking</w:t>
-      </w:r>
-    </w:p>
-    <w:p>
-      <w:pPr>
-        <w:numPr>
-          <w:ilvl w:val="0"/>
-          <w:numId w:val="36"/>
-        </w:numPr>
-      </w:pPr>
-      <w:r>
-        <w:rPr>
-          <w:b/>
-          <w:bCs/>
-        </w:rPr>
-        <w:t>Internal marketplace</w:t>
-      </w:r>
-      <w:r>
-        <w:t>: Employees can buy/sell services or items safely within the company.</w:t>
-      </w:r>
-    </w:p>
-    <w:p>
-      <w:pPr>
-        <w:numPr>
-          <w:ilvl w:val="0"/>
-          <w:numId w:val="36"/>
-        </w:numPr>
-      </w:pPr>
-      <w:r>
-        <w:rPr>
-          <w:b/>
-          <w:bCs/>
-        </w:rPr>
-        <w:t>Innovation challenges</w:t>
-      </w:r>
-      <w:r>
-        <w:t>: Idea submission and voting platform with rewards.</w:t>
-      </w:r>
-    </w:p>
-    <w:p>
-      <w:pPr>
-        <w:numPr>
-          <w:ilvl w:val="0"/>
-          <w:numId w:val="36"/>
-        </w:numPr>
-      </w:pPr>
-      <w:r>
-        <w:rPr>
-          <w:b/>
-          <w:bCs/>
-        </w:rPr>
-        <w:t>Hobby clubs</w:t>
-      </w:r>
-      <w:r>
-        <w:t>: Music, sports, coding, wellness — all organized through the portal.</w:t>
-      </w:r>
-    </w:p>
-    <w:p>
-      <w:r>
-        <w:t xml:space="preserve">6. </w:t>
-      </w:r>
-      <w:r>
-        <w:rPr>
-          <w:b/>
-          <w:bCs/>
-        </w:rPr>
-        <w:t>Future</w:t>
-      </w:r>
-      <w:r>
-        <w:rPr>
-          <w:b/>
-          <w:bCs/>
-        </w:rPr>
-        <w:noBreakHyphen/>
-        <w:t>Ready Tech</w:t>
-      </w:r>
-    </w:p>
-    <w:p>
-      <w:pPr>
-        <w:numPr>
-          <w:ilvl w:val="0"/>
-          <w:numId w:val="37"/>
-        </w:numPr>
-      </w:pPr>
-      <w:r>
-        <w:rPr>
-          <w:b/>
-          <w:bCs/>
-        </w:rPr>
-        <w:t>Blockchain claims ledger</w:t>
-      </w:r>
-      <w:r>
-        <w:t>: Immutable, transparent record of claims and settlements.</w:t>
-      </w:r>
-    </w:p>
-    <w:p>
-      <w:pPr>
-        <w:numPr>
-          <w:ilvl w:val="0"/>
-          <w:numId w:val="37"/>
-        </w:numPr>
-      </w:pPr>
-      <w:r>
-        <w:rPr>
-          <w:b/>
-          <w:bCs/>
-        </w:rPr>
-        <w:lastRenderedPageBreak/>
-        <w:t>Digital twins for health</w:t>
-      </w:r>
-      <w:r>
-        <w:t xml:space="preserve">: Predictive </w:t>
-      </w:r>
-      <w:proofErr w:type="spellStart"/>
-      <w:r>
-        <w:t>modeling</w:t>
-      </w:r>
-      <w:proofErr w:type="spellEnd"/>
-      <w:r>
-        <w:t xml:space="preserve"> of employee wellness trends.</w:t>
-      </w:r>
-    </w:p>
-    <w:p>
-      <w:pPr>
-        <w:numPr>
-          <w:ilvl w:val="0"/>
-          <w:numId w:val="37"/>
-        </w:numPr>
-      </w:pPr>
-      <w:r>
-        <w:rPr>
-          <w:b/>
-          <w:bCs/>
-        </w:rPr>
-        <w:t>Metaverse integration</w:t>
-      </w:r>
-      <w:r>
-        <w:t>: Virtual wellness rooms, training sessions, or networking lounges.</w:t>
-      </w:r>
-    </w:p>
-    <w:p>
-      <w:r>
-        <w:rPr>
-          <w:rFonts w:ascii="Segoe UI Emoji" w:hAnsi="Segoe UI Emoji" w:cs="Segoe UI Emoji"/>
-        </w:rPr>
-        <w:t>🔹</w:t>
-      </w:r>
-      <w:r>
-        <w:t xml:space="preserve"> Why These Matter</w:t>
-      </w:r>
-    </w:p>
-    <w:p>
-      <w:pPr>
-        <w:numPr>
-          <w:ilvl w:val="0"/>
-          <w:numId w:val="38"/>
-        </w:numPr>
-      </w:pPr>
-      <w:r>
-        <w:t xml:space="preserve">They </w:t>
-      </w:r>
-      <w:r>
-        <w:rPr>
-          <w:b/>
-          <w:bCs/>
-        </w:rPr>
-        <w:t>differentiate your portal</w:t>
-      </w:r>
-      <w:r>
-        <w:t xml:space="preserve"> from standard HR systems.</w:t>
-      </w:r>
-    </w:p>
-    <w:p>
-      <w:pPr>
-        <w:numPr>
-          <w:ilvl w:val="0"/>
-          <w:numId w:val="38"/>
-        </w:numPr>
-      </w:pPr>
-      <w:r>
-        <w:t xml:space="preserve">They </w:t>
-      </w:r>
-      <w:r>
-        <w:rPr>
-          <w:b/>
-          <w:bCs/>
-        </w:rPr>
-        <w:t>increase daily engagement</w:t>
-      </w:r>
-      <w:r>
-        <w:t xml:space="preserve"> — employees log in not just for claims, but for lifestyle, learning, and community.</w:t>
-      </w:r>
-    </w:p>
-    <w:p>
-      <w:pPr>
-        <w:numPr>
-          <w:ilvl w:val="0"/>
-          <w:numId w:val="38"/>
-        </w:numPr>
-      </w:pPr>
-      <w:r>
-        <w:t xml:space="preserve">They </w:t>
-      </w:r>
-      <w:r>
-        <w:rPr>
-          <w:b/>
-          <w:bCs/>
-        </w:rPr>
-        <w:t>future</w:t>
-      </w:r>
-      <w:r>
-        <w:rPr>
-          <w:b/>
-          <w:bCs/>
-        </w:rPr>
-        <w:noBreakHyphen/>
-        <w:t>proof</w:t>
-      </w:r>
-      <w:r>
-        <w:t xml:space="preserve"> your platform for global corporates who want innovation.</w:t>
-      </w:r>
-    </w:p>
-    <w:p/>
     <w:sectPr>
       <w:pgSz w:w="11906" w:h="16838"/>
       <w:pgMar w:top="1440" w:right="1440" w:bottom="1440" w:left="1440" w:header="708" w:footer="708" w:gutter="0"/>

</xml_diff>